<commit_message>
Updated SQL Server Connection String
</commit_message>
<xml_diff>
--- a/ASPNETCoreWebAPIJWTTutorialSteps.docx
+++ b/ASPNETCoreWebAPIJWTTutorialSteps.docx
@@ -2,6 +2,267 @@
 <file path=word/document.xml><?xml version="1.0" encoding="utf-8"?>
 <w:document xmlns:wpc="http://schemas.microsoft.com/office/word/2010/wordprocessingCanvas" xmlns:cx="http://schemas.microsoft.com/office/drawing/2014/chartex" xmlns:cx1="http://schemas.microsoft.com/office/drawing/2015/9/8/chartex" xmlns:cx2="http://schemas.microsoft.com/office/drawing/2015/10/21/chartex" xmlns:cx3="http://schemas.microsoft.com/office/drawing/2016/5/9/chartex" xmlns:cx4="http://schemas.microsoft.com/office/drawing/2016/5/10/chartex" xmlns:cx5="http://schemas.microsoft.com/office/drawing/2016/5/11/chartex" xmlns:cx6="http://schemas.microsoft.com/office/drawing/2016/5/12/chartex" xmlns:cx7="http://schemas.microsoft.com/office/drawing/2016/5/13/chartex" xmlns:cx8="http://schemas.microsoft.com/office/drawing/2016/5/14/chartex" xmlns:mc="http://schemas.openxmlformats.org/markup-compatibility/2006" xmlns:aink="http://schemas.microsoft.com/office/drawing/2016/ink" xmlns:am3d="http://schemas.microsoft.com/office/drawing/2017/model3d" xmlns:o="urn:schemas-microsoft-com:office:office" xmlns:r="http://schemas.openxmlformats.org/officeDocument/2006/relationships" xmlns:m="http://schemas.openxmlformats.org/officeDocument/2006/math" xmlns:v="urn:schemas-microsoft-com:vml" xmlns:wp14="http://schemas.microsoft.com/office/word/2010/wordprocessingDrawing" xmlns:wp="http://schemas.openxmlformats.org/drawingml/2006/wordprocessingDrawing" xmlns:w10="urn:schemas-microsoft-com:office:word" xmlns:w="http://schemas.openxmlformats.org/wordprocessingml/2006/main" xmlns:w14="http://schemas.microsoft.com/office/word/2010/wordml" xmlns:w15="http://schemas.microsoft.com/office/word/2012/wordml" xmlns:w16cex="http://schemas.microsoft.com/office/word/2018/wordml/cex" xmlns:w16cid="http://schemas.microsoft.com/office/word/2016/wordml/cid" xmlns:w16="http://schemas.microsoft.com/office/word/2018/wordml" xmlns:w16sdtdh="http://schemas.microsoft.com/office/word/2020/wordml/sdtdatahash" xmlns:w16se="http://schemas.microsoft.com/office/word/2015/wordml/symex" xmlns:wpg="http://schemas.microsoft.com/office/word/2010/wordprocessingGroup" xmlns:wpi="http://schemas.microsoft.com/office/word/2010/wordprocessingInk" xmlns:wne="http://schemas.microsoft.com/office/word/2006/wordml" xmlns:wps="http://schemas.microsoft.com/office/word/2010/wordprocessingShape" mc:Ignorable="w14 w15 w16se w16cid w16 w16cex w16sdtdh wp14">
   <w:body>
+    <w:p>
+      <w:pPr>
+        <w:pStyle w:val="ListParagraph"/>
+        <w:numPr>
+          <w:ilvl w:val="0"/>
+          <w:numId w:val="1"/>
+        </w:numPr>
+      </w:pPr>
+      <w:r>
+        <w:t>Create the project</w:t>
+      </w:r>
+    </w:p>
+    <w:p>
+      <w:pPr>
+        <w:pStyle w:val="ListParagraph"/>
+        <w:numPr>
+          <w:ilvl w:val="1"/>
+          <w:numId w:val="1"/>
+        </w:numPr>
+      </w:pPr>
+      <w:r>
+        <w:t>NET 5.0</w:t>
+      </w:r>
+    </w:p>
+    <w:p>
+      <w:pPr>
+        <w:pStyle w:val="ListParagraph"/>
+        <w:numPr>
+          <w:ilvl w:val="0"/>
+          <w:numId w:val="1"/>
+        </w:numPr>
+      </w:pPr>
+      <w:r>
+        <w:t>Delete Weather controller</w:t>
+      </w:r>
+    </w:p>
+    <w:p>
+      <w:pPr>
+        <w:pStyle w:val="ListParagraph"/>
+        <w:numPr>
+          <w:ilvl w:val="0"/>
+          <w:numId w:val="1"/>
+        </w:numPr>
+      </w:pPr>
+      <w:r>
+        <w:t>Install Packages</w:t>
+      </w:r>
+    </w:p>
+    <w:p>
+      <w:pPr>
+        <w:pStyle w:val="ListParagraph"/>
+        <w:numPr>
+          <w:ilvl w:val="1"/>
+          <w:numId w:val="1"/>
+        </w:numPr>
+      </w:pPr>
+      <w:proofErr w:type="spellStart"/>
+      <w:proofErr w:type="gramStart"/>
+      <w:r>
+        <w:t>AutoMapper.Extensions.Microsoft.DependencyInjection</w:t>
+      </w:r>
+      <w:proofErr w:type="spellEnd"/>
+      <w:proofErr w:type="gramEnd"/>
+    </w:p>
+    <w:p>
+      <w:pPr>
+        <w:pStyle w:val="ListParagraph"/>
+        <w:numPr>
+          <w:ilvl w:val="1"/>
+          <w:numId w:val="1"/>
+        </w:numPr>
+      </w:pPr>
+      <w:proofErr w:type="spellStart"/>
+      <w:proofErr w:type="gramStart"/>
+      <w:r>
+        <w:t>Microsoft.AspNetCore.Authentication.JwtBearer</w:t>
+      </w:r>
+      <w:proofErr w:type="spellEnd"/>
+      <w:proofErr w:type="gramEnd"/>
+    </w:p>
+    <w:p>
+      <w:pPr>
+        <w:pStyle w:val="ListParagraph"/>
+        <w:numPr>
+          <w:ilvl w:val="1"/>
+          <w:numId w:val="1"/>
+        </w:numPr>
+      </w:pPr>
+      <w:proofErr w:type="spellStart"/>
+      <w:proofErr w:type="gramStart"/>
+      <w:r>
+        <w:t>Microsoft.AspNetCore.Identity.EntityFrameworkCore</w:t>
+      </w:r>
+      <w:proofErr w:type="spellEnd"/>
+      <w:proofErr w:type="gramEnd"/>
+    </w:p>
+    <w:p>
+      <w:pPr>
+        <w:pStyle w:val="ListParagraph"/>
+        <w:numPr>
+          <w:ilvl w:val="1"/>
+          <w:numId w:val="1"/>
+        </w:numPr>
+      </w:pPr>
+      <w:proofErr w:type="spellStart"/>
+      <w:r>
+        <w:t>Microsoft.EntityFrameworkCore</w:t>
+      </w:r>
+      <w:proofErr w:type="spellEnd"/>
+    </w:p>
+    <w:p>
+      <w:pPr>
+        <w:pStyle w:val="ListParagraph"/>
+        <w:numPr>
+          <w:ilvl w:val="1"/>
+          <w:numId w:val="1"/>
+        </w:numPr>
+      </w:pPr>
+      <w:proofErr w:type="spellStart"/>
+      <w:proofErr w:type="gramStart"/>
+      <w:r>
+        <w:t>Microsoft.EntityFrameworkCore.SqlServer</w:t>
+      </w:r>
+      <w:proofErr w:type="spellEnd"/>
+      <w:proofErr w:type="gramEnd"/>
+    </w:p>
+    <w:p>
+      <w:pPr>
+        <w:pStyle w:val="ListParagraph"/>
+        <w:numPr>
+          <w:ilvl w:val="1"/>
+          <w:numId w:val="1"/>
+        </w:numPr>
+      </w:pPr>
+      <w:proofErr w:type="spellStart"/>
+      <w:proofErr w:type="gramStart"/>
+      <w:r>
+        <w:t>Microsoft.EntityFrameworkCore.Tools</w:t>
+      </w:r>
+      <w:proofErr w:type="spellEnd"/>
+      <w:proofErr w:type="gramEnd"/>
+    </w:p>
+    <w:p>
+      <w:pPr>
+        <w:pStyle w:val="ListParagraph"/>
+        <w:numPr>
+          <w:ilvl w:val="0"/>
+          <w:numId w:val="1"/>
+        </w:numPr>
+      </w:pPr>
+      <w:r>
+        <w:t>Create Data folder</w:t>
+      </w:r>
+    </w:p>
+    <w:p>
+      <w:pPr>
+        <w:pStyle w:val="ListParagraph"/>
+        <w:numPr>
+          <w:ilvl w:val="0"/>
+          <w:numId w:val="1"/>
+        </w:numPr>
+      </w:pPr>
+      <w:r>
+        <w:t xml:space="preserve">Create </w:t>
+      </w:r>
+      <w:proofErr w:type="spellStart"/>
+      <w:r>
+        <w:t>ApplicationDbContext</w:t>
+      </w:r>
+      <w:proofErr w:type="spellEnd"/>
+      <w:r>
+        <w:t xml:space="preserve"> class</w:t>
+      </w:r>
+    </w:p>
+    <w:p>
+      <w:pPr>
+        <w:pStyle w:val="ListParagraph"/>
+        <w:numPr>
+          <w:ilvl w:val="0"/>
+          <w:numId w:val="1"/>
+        </w:numPr>
+      </w:pPr>
+      <w:r>
+        <w:t xml:space="preserve">Add connections string to </w:t>
+      </w:r>
+      <w:proofErr w:type="spellStart"/>
+      <w:proofErr w:type="gramStart"/>
+      <w:r>
+        <w:t>appsettings.json</w:t>
+      </w:r>
+      <w:proofErr w:type="spellEnd"/>
+      <w:proofErr w:type="gramEnd"/>
+    </w:p>
+    <w:p>
+      <w:pPr>
+        <w:pStyle w:val="ListParagraph"/>
+        <w:numPr>
+          <w:ilvl w:val="0"/>
+          <w:numId w:val="1"/>
+        </w:numPr>
+      </w:pPr>
+      <w:r>
+        <w:t>Create Extensions folder</w:t>
+      </w:r>
+    </w:p>
+    <w:p>
+      <w:pPr>
+        <w:pStyle w:val="ListParagraph"/>
+        <w:numPr>
+          <w:ilvl w:val="0"/>
+          <w:numId w:val="1"/>
+        </w:numPr>
+      </w:pPr>
+      <w:r>
+        <w:t xml:space="preserve">Create </w:t>
+      </w:r>
+      <w:proofErr w:type="spellStart"/>
+      <w:r>
+        <w:t>ServiceExtensions</w:t>
+      </w:r>
+      <w:proofErr w:type="spellEnd"/>
+      <w:r>
+        <w:t xml:space="preserve"> class in </w:t>
+      </w:r>
+      <w:proofErr w:type="gramStart"/>
+      <w:r>
+        <w:t>Extensions</w:t>
+      </w:r>
+      <w:proofErr w:type="gramEnd"/>
+      <w:r>
+        <w:t xml:space="preserve"> folder</w:t>
+      </w:r>
+    </w:p>
+    <w:p>
+      <w:pPr>
+        <w:pStyle w:val="ListParagraph"/>
+        <w:numPr>
+          <w:ilvl w:val="0"/>
+          <w:numId w:val="1"/>
+        </w:numPr>
+      </w:pPr>
+      <w:r>
+        <w:t xml:space="preserve">Add </w:t>
+      </w:r>
+      <w:proofErr w:type="spellStart"/>
+      <w:r>
+        <w:t>CofigureSqlContext</w:t>
+      </w:r>
+      <w:proofErr w:type="spellEnd"/>
+      <w:r>
+        <w:t xml:space="preserve"> method to </w:t>
+      </w:r>
+      <w:proofErr w:type="spellStart"/>
+      <w:r>
+        <w:t>ServiceExtensions</w:t>
+      </w:r>
+      <w:proofErr w:type="spellEnd"/>
+      <w:r>
+        <w:t xml:space="preserve"> class</w:t>
+      </w:r>
+    </w:p>
     <w:p/>
     <w:sectPr>
       <w:pgSz w:w="12240" w:h="15840"/>
@@ -11,6 +272,100 @@
     </w:sectPr>
   </w:body>
 </w:document>
+</file>
+
+<file path=word/numbering.xml><?xml version="1.0" encoding="utf-8"?>
+<w:numbering xmlns:wpc="http://schemas.microsoft.com/office/word/2010/wordprocessingCanvas" xmlns:cx="http://schemas.microsoft.com/office/drawing/2014/chartex" xmlns:cx1="http://schemas.microsoft.com/office/drawing/2015/9/8/chartex" xmlns:cx2="http://schemas.microsoft.com/office/drawing/2015/10/21/chartex" xmlns:cx3="http://schemas.microsoft.com/office/drawing/2016/5/9/chartex" xmlns:cx4="http://schemas.microsoft.com/office/drawing/2016/5/10/chartex" xmlns:cx5="http://schemas.microsoft.com/office/drawing/2016/5/11/chartex" xmlns:cx6="http://schemas.microsoft.com/office/drawing/2016/5/12/chartex" xmlns:cx7="http://schemas.microsoft.com/office/drawing/2016/5/13/chartex" xmlns:cx8="http://schemas.microsoft.com/office/drawing/2016/5/14/chartex" xmlns:mc="http://schemas.openxmlformats.org/markup-compatibility/2006" xmlns:aink="http://schemas.microsoft.com/office/drawing/2016/ink" xmlns:am3d="http://schemas.microsoft.com/office/drawing/2017/model3d" xmlns:o="urn:schemas-microsoft-com:office:office" xmlns:r="http://schemas.openxmlformats.org/officeDocument/2006/relationships" xmlns:m="http://schemas.openxmlformats.org/officeDocument/2006/math" xmlns:v="urn:schemas-microsoft-com:vml" xmlns:wp14="http://schemas.microsoft.com/office/word/2010/wordprocessingDrawing" xmlns:wp="http://schemas.openxmlformats.org/drawingml/2006/wordprocessingDrawing" xmlns:w10="urn:schemas-microsoft-com:office:word" xmlns:w="http://schemas.openxmlformats.org/wordprocessingml/2006/main" xmlns:w14="http://schemas.microsoft.com/office/word/2010/wordml" xmlns:w15="http://schemas.microsoft.com/office/word/2012/wordml" xmlns:w16cex="http://schemas.microsoft.com/office/word/2018/wordml/cex" xmlns:w16cid="http://schemas.microsoft.com/office/word/2016/wordml/cid" xmlns:w16="http://schemas.microsoft.com/office/word/2018/wordml" xmlns:w16sdtdh="http://schemas.microsoft.com/office/word/2020/wordml/sdtdatahash" xmlns:w16se="http://schemas.microsoft.com/office/word/2015/wordml/symex" xmlns:wpg="http://schemas.microsoft.com/office/word/2010/wordprocessingGroup" xmlns:wpi="http://schemas.microsoft.com/office/word/2010/wordprocessingInk" xmlns:wne="http://schemas.microsoft.com/office/word/2006/wordml" xmlns:wps="http://schemas.microsoft.com/office/word/2010/wordprocessingShape" mc:Ignorable="w14 w15 w16se w16cid w16 w16cex w16sdtdh wp14">
+  <w:abstractNum w:abstractNumId="0" w15:restartNumberingAfterBreak="0">
+    <w:nsid w:val="142B79E2"/>
+    <w:multiLevelType w:val="hybridMultilevel"/>
+    <w:tmpl w:val="6A909262"/>
+    <w:lvl w:ilvl="0" w:tplc="0409000F">
+      <w:start w:val="1"/>
+      <w:numFmt w:val="decimal"/>
+      <w:lvlText w:val="%1."/>
+      <w:lvlJc w:val="left"/>
+      <w:pPr>
+        <w:ind w:left="720" w:hanging="360"/>
+      </w:pPr>
+    </w:lvl>
+    <w:lvl w:ilvl="1" w:tplc="04090019">
+      <w:start w:val="1"/>
+      <w:numFmt w:val="lowerLetter"/>
+      <w:lvlText w:val="%2."/>
+      <w:lvlJc w:val="left"/>
+      <w:pPr>
+        <w:ind w:left="1440" w:hanging="360"/>
+      </w:pPr>
+    </w:lvl>
+    <w:lvl w:ilvl="2" w:tplc="0409001B" w:tentative="1">
+      <w:start w:val="1"/>
+      <w:numFmt w:val="lowerRoman"/>
+      <w:lvlText w:val="%3."/>
+      <w:lvlJc w:val="right"/>
+      <w:pPr>
+        <w:ind w:left="2160" w:hanging="180"/>
+      </w:pPr>
+    </w:lvl>
+    <w:lvl w:ilvl="3" w:tplc="0409000F" w:tentative="1">
+      <w:start w:val="1"/>
+      <w:numFmt w:val="decimal"/>
+      <w:lvlText w:val="%4."/>
+      <w:lvlJc w:val="left"/>
+      <w:pPr>
+        <w:ind w:left="2880" w:hanging="360"/>
+      </w:pPr>
+    </w:lvl>
+    <w:lvl w:ilvl="4" w:tplc="04090019" w:tentative="1">
+      <w:start w:val="1"/>
+      <w:numFmt w:val="lowerLetter"/>
+      <w:lvlText w:val="%5."/>
+      <w:lvlJc w:val="left"/>
+      <w:pPr>
+        <w:ind w:left="3600" w:hanging="360"/>
+      </w:pPr>
+    </w:lvl>
+    <w:lvl w:ilvl="5" w:tplc="0409001B" w:tentative="1">
+      <w:start w:val="1"/>
+      <w:numFmt w:val="lowerRoman"/>
+      <w:lvlText w:val="%6."/>
+      <w:lvlJc w:val="right"/>
+      <w:pPr>
+        <w:ind w:left="4320" w:hanging="180"/>
+      </w:pPr>
+    </w:lvl>
+    <w:lvl w:ilvl="6" w:tplc="0409000F" w:tentative="1">
+      <w:start w:val="1"/>
+      <w:numFmt w:val="decimal"/>
+      <w:lvlText w:val="%7."/>
+      <w:lvlJc w:val="left"/>
+      <w:pPr>
+        <w:ind w:left="5040" w:hanging="360"/>
+      </w:pPr>
+    </w:lvl>
+    <w:lvl w:ilvl="7" w:tplc="04090019" w:tentative="1">
+      <w:start w:val="1"/>
+      <w:numFmt w:val="lowerLetter"/>
+      <w:lvlText w:val="%8."/>
+      <w:lvlJc w:val="left"/>
+      <w:pPr>
+        <w:ind w:left="5760" w:hanging="360"/>
+      </w:pPr>
+    </w:lvl>
+    <w:lvl w:ilvl="8" w:tplc="0409001B" w:tentative="1">
+      <w:start w:val="1"/>
+      <w:numFmt w:val="lowerRoman"/>
+      <w:lvlText w:val="%9."/>
+      <w:lvlJc w:val="right"/>
+      <w:pPr>
+        <w:ind w:left="6480" w:hanging="180"/>
+      </w:pPr>
+    </w:lvl>
+  </w:abstractNum>
+  <w:num w:numId="1">
+    <w:abstractNumId w:val="0"/>
+  </w:num>
+</w:numbering>
 </file>
 
 <file path=word/styles.xml><?xml version="1.0" encoding="utf-8"?>
@@ -136,6 +491,7 @@
     <w:lsdException w:name="HTML Sample" w:semiHidden="1" w:unhideWhenUsed="1"/>
     <w:lsdException w:name="HTML Typewriter" w:semiHidden="1" w:unhideWhenUsed="1"/>
     <w:lsdException w:name="HTML Variable" w:semiHidden="1" w:unhideWhenUsed="1"/>
+    <w:lsdException w:name="Normal Table" w:semiHidden="1" w:unhideWhenUsed="1"/>
     <w:lsdException w:name="annotation subject" w:semiHidden="1" w:unhideWhenUsed="1"/>
     <w:lsdException w:name="No List" w:semiHidden="1" w:unhideWhenUsed="1"/>
     <w:lsdException w:name="Outline List 1" w:semiHidden="1" w:unhideWhenUsed="1"/>
@@ -182,8 +538,10 @@
     <w:lsdException w:name="Table Subtle 2" w:semiHidden="1" w:unhideWhenUsed="1"/>
     <w:lsdException w:name="Table Web 1" w:semiHidden="1" w:unhideWhenUsed="1"/>
     <w:lsdException w:name="Table Web 2" w:semiHidden="1" w:unhideWhenUsed="1"/>
+    <w:lsdException w:name="Table Web 3" w:semiHidden="1" w:unhideWhenUsed="1"/>
     <w:lsdException w:name="Balloon Text" w:semiHidden="1" w:unhideWhenUsed="1"/>
     <w:lsdException w:name="Table Grid" w:uiPriority="39"/>
+    <w:lsdException w:name="Table Theme" w:semiHidden="1" w:unhideWhenUsed="1"/>
     <w:lsdException w:name="Placeholder Text" w:semiHidden="1"/>
     <w:lsdException w:name="No Spacing" w:uiPriority="1" w:qFormat="1"/>
     <w:lsdException w:name="Light Shading" w:uiPriority="60"/>
@@ -435,6 +793,17 @@
     <w:uiPriority w:val="99"/>
     <w:semiHidden/>
     <w:unhideWhenUsed/>
+  </w:style>
+  <w:style w:type="paragraph" w:styleId="ListParagraph">
+    <w:name w:val="List Paragraph"/>
+    <w:basedOn w:val="Normal"/>
+    <w:uiPriority w:val="34"/>
+    <w:qFormat/>
+    <w:rsid w:val="00A55FB7"/>
+    <w:pPr>
+      <w:ind w:left="720"/>
+      <w:contextualSpacing/>
+    </w:pPr>
   </w:style>
 </w:styles>
 </file>

</xml_diff>

<commit_message>
Added CORS Configuration to ServiceExtensions Class + Registerd CORS Configuration in Startup.cs's ConfigureServices Method + Configured App to Use Cors Policy
</commit_message>
<xml_diff>
--- a/ASPNETCoreWebAPIJWTTutorialSteps.docx
+++ b/ASPNETCoreWebAPIJWTTutorialSteps.docx
@@ -47,6 +47,18 @@
         </w:numPr>
       </w:pPr>
       <w:r>
+        <w:t>Commit</w:t>
+      </w:r>
+    </w:p>
+    <w:p>
+      <w:pPr>
+        <w:pStyle w:val="ListParagraph"/>
+        <w:numPr>
+          <w:ilvl w:val="0"/>
+          <w:numId w:val="1"/>
+        </w:numPr>
+      </w:pPr>
+      <w:r>
         <w:t>Install Packages</w:t>
       </w:r>
     </w:p>
@@ -204,6 +216,18 @@
         </w:numPr>
       </w:pPr>
       <w:r>
+        <w:t>Commit</w:t>
+      </w:r>
+    </w:p>
+    <w:p>
+      <w:pPr>
+        <w:pStyle w:val="ListParagraph"/>
+        <w:numPr>
+          <w:ilvl w:val="0"/>
+          <w:numId w:val="1"/>
+        </w:numPr>
+      </w:pPr>
+      <w:r>
         <w:t>Create Extensions folder</w:t>
       </w:r>
     </w:p>
@@ -261,6 +285,82 @@
       <w:proofErr w:type="spellEnd"/>
       <w:r>
         <w:t xml:space="preserve"> class</w:t>
+      </w:r>
+    </w:p>
+    <w:p>
+      <w:pPr>
+        <w:pStyle w:val="ListParagraph"/>
+        <w:numPr>
+          <w:ilvl w:val="0"/>
+          <w:numId w:val="1"/>
+        </w:numPr>
+      </w:pPr>
+      <w:r>
+        <w:t xml:space="preserve">Register SQL configuration in the </w:t>
+      </w:r>
+      <w:proofErr w:type="spellStart"/>
+      <w:r>
+        <w:t>ConfigureServices</w:t>
+      </w:r>
+      <w:proofErr w:type="spellEnd"/>
+      <w:r>
+        <w:t xml:space="preserve"> method in the Startup class</w:t>
+      </w:r>
+    </w:p>
+    <w:p>
+      <w:pPr>
+        <w:pStyle w:val="ListParagraph"/>
+        <w:numPr>
+          <w:ilvl w:val="0"/>
+          <w:numId w:val="1"/>
+        </w:numPr>
+      </w:pPr>
+      <w:r>
+        <w:t>Commit</w:t>
+      </w:r>
+    </w:p>
+    <w:p>
+      <w:pPr>
+        <w:pStyle w:val="ListParagraph"/>
+        <w:numPr>
+          <w:ilvl w:val="0"/>
+          <w:numId w:val="1"/>
+        </w:numPr>
+      </w:pPr>
+      <w:r>
+        <w:t xml:space="preserve">Add CORS configuration in the </w:t>
+      </w:r>
+      <w:proofErr w:type="spellStart"/>
+      <w:r>
+        <w:t>ServiceExtensions</w:t>
+      </w:r>
+      <w:proofErr w:type="spellEnd"/>
+      <w:r>
+        <w:t xml:space="preserve"> class</w:t>
+      </w:r>
+    </w:p>
+    <w:p>
+      <w:pPr>
+        <w:pStyle w:val="ListParagraph"/>
+        <w:numPr>
+          <w:ilvl w:val="0"/>
+          <w:numId w:val="1"/>
+        </w:numPr>
+      </w:pPr>
+      <w:r>
+        <w:t>Register CORS configuration in the Configure Services method in the Startup class</w:t>
+      </w:r>
+    </w:p>
+    <w:p>
+      <w:pPr>
+        <w:pStyle w:val="ListParagraph"/>
+        <w:numPr>
+          <w:ilvl w:val="0"/>
+          <w:numId w:val="1"/>
+        </w:numPr>
+      </w:pPr>
+      <w:r>
+        <w:t>Commit</w:t>
       </w:r>
     </w:p>
     <w:p/>

</xml_diff>

<commit_message>
Added User IdentityUser Extension Class + Registered User Class as Extension in ApplicationDbContext's IdentityDbContext Parent Class
</commit_message>
<xml_diff>
--- a/ASPNETCoreWebAPIJWTTutorialSteps.docx
+++ b/ASPNETCoreWebAPIJWTTutorialSteps.docx
@@ -47,6 +47,18 @@
         </w:numPr>
       </w:pPr>
       <w:r>
+        <w:t>Edit launchsetting.json to not open in browser</w:t>
+      </w:r>
+    </w:p>
+    <w:p>
+      <w:pPr>
+        <w:pStyle w:val="ListParagraph"/>
+        <w:numPr>
+          <w:ilvl w:val="0"/>
+          <w:numId w:val="1"/>
+        </w:numPr>
+      </w:pPr>
+      <w:r>
         <w:t>Commit</w:t>
       </w:r>
     </w:p>
@@ -70,13 +82,9 @@
           <w:numId w:val="1"/>
         </w:numPr>
       </w:pPr>
-      <w:proofErr w:type="spellStart"/>
-      <w:proofErr w:type="gramStart"/>
       <w:r>
         <w:t>AutoMapper.Extensions.Microsoft.DependencyInjection</w:t>
       </w:r>
-      <w:proofErr w:type="spellEnd"/>
-      <w:proofErr w:type="gramEnd"/>
     </w:p>
     <w:p>
       <w:pPr>
@@ -86,13 +94,9 @@
           <w:numId w:val="1"/>
         </w:numPr>
       </w:pPr>
-      <w:proofErr w:type="spellStart"/>
-      <w:proofErr w:type="gramStart"/>
       <w:r>
         <w:t>Microsoft.AspNetCore.Authentication.JwtBearer</w:t>
       </w:r>
-      <w:proofErr w:type="spellEnd"/>
-      <w:proofErr w:type="gramEnd"/>
     </w:p>
     <w:p>
       <w:pPr>
@@ -102,13 +106,9 @@
           <w:numId w:val="1"/>
         </w:numPr>
       </w:pPr>
-      <w:proofErr w:type="spellStart"/>
-      <w:proofErr w:type="gramStart"/>
       <w:r>
         <w:t>Microsoft.AspNetCore.Identity.EntityFrameworkCore</w:t>
       </w:r>
-      <w:proofErr w:type="spellEnd"/>
-      <w:proofErr w:type="gramEnd"/>
     </w:p>
     <w:p>
       <w:pPr>
@@ -118,11 +118,9 @@
           <w:numId w:val="1"/>
         </w:numPr>
       </w:pPr>
-      <w:proofErr w:type="spellStart"/>
       <w:r>
         <w:t>Microsoft.EntityFrameworkCore</w:t>
       </w:r>
-      <w:proofErr w:type="spellEnd"/>
     </w:p>
     <w:p>
       <w:pPr>
@@ -132,13 +130,9 @@
           <w:numId w:val="1"/>
         </w:numPr>
       </w:pPr>
-      <w:proofErr w:type="spellStart"/>
-      <w:proofErr w:type="gramStart"/>
       <w:r>
         <w:t>Microsoft.EntityFrameworkCore.SqlServer</w:t>
       </w:r>
-      <w:proofErr w:type="spellEnd"/>
-      <w:proofErr w:type="gramEnd"/>
     </w:p>
     <w:p>
       <w:pPr>
@@ -148,13 +142,9 @@
           <w:numId w:val="1"/>
         </w:numPr>
       </w:pPr>
-      <w:proofErr w:type="spellStart"/>
-      <w:proofErr w:type="gramStart"/>
       <w:r>
         <w:t>Microsoft.EntityFrameworkCore.Tools</w:t>
       </w:r>
-      <w:proofErr w:type="spellEnd"/>
-      <w:proofErr w:type="gramEnd"/>
     </w:p>
     <w:p>
       <w:pPr>
@@ -177,35 +167,20 @@
         </w:numPr>
       </w:pPr>
       <w:r>
-        <w:t xml:space="preserve">Create </w:t>
-      </w:r>
-      <w:proofErr w:type="spellStart"/>
-      <w:r>
-        <w:t>ApplicationDbContext</w:t>
-      </w:r>
-      <w:proofErr w:type="spellEnd"/>
-      <w:r>
-        <w:t xml:space="preserve"> class</w:t>
-      </w:r>
-    </w:p>
-    <w:p>
-      <w:pPr>
-        <w:pStyle w:val="ListParagraph"/>
-        <w:numPr>
-          <w:ilvl w:val="0"/>
-          <w:numId w:val="1"/>
-        </w:numPr>
-      </w:pPr>
-      <w:r>
-        <w:t xml:space="preserve">Add connections string to </w:t>
-      </w:r>
-      <w:proofErr w:type="spellStart"/>
-      <w:proofErr w:type="gramStart"/>
-      <w:r>
-        <w:t>appsettings.json</w:t>
-      </w:r>
-      <w:proofErr w:type="spellEnd"/>
-      <w:proofErr w:type="gramEnd"/>
+        <w:t>Create ApplicationDbContext class</w:t>
+      </w:r>
+    </w:p>
+    <w:p>
+      <w:pPr>
+        <w:pStyle w:val="ListParagraph"/>
+        <w:numPr>
+          <w:ilvl w:val="0"/>
+          <w:numId w:val="1"/>
+        </w:numPr>
+      </w:pPr>
+      <w:r>
+        <w:t>Add connections string to appsettings.json</w:t>
+      </w:r>
     </w:p>
     <w:p>
       <w:pPr>
@@ -240,71 +215,43 @@
         </w:numPr>
       </w:pPr>
       <w:r>
-        <w:t xml:space="preserve">Create </w:t>
-      </w:r>
-      <w:proofErr w:type="spellStart"/>
-      <w:r>
-        <w:t>ServiceExtensions</w:t>
-      </w:r>
-      <w:proofErr w:type="spellEnd"/>
-      <w:r>
-        <w:t xml:space="preserve"> class in </w:t>
-      </w:r>
-      <w:proofErr w:type="gramStart"/>
-      <w:r>
-        <w:t>Extensions</w:t>
-      </w:r>
-      <w:proofErr w:type="gramEnd"/>
-      <w:r>
-        <w:t xml:space="preserve"> folder</w:t>
-      </w:r>
-    </w:p>
-    <w:p>
-      <w:pPr>
-        <w:pStyle w:val="ListParagraph"/>
-        <w:numPr>
-          <w:ilvl w:val="0"/>
-          <w:numId w:val="1"/>
-        </w:numPr>
-      </w:pPr>
-      <w:r>
-        <w:t xml:space="preserve">Add </w:t>
-      </w:r>
-      <w:proofErr w:type="spellStart"/>
-      <w:r>
-        <w:t>CofigureSqlContext</w:t>
-      </w:r>
-      <w:proofErr w:type="spellEnd"/>
-      <w:r>
-        <w:t xml:space="preserve"> method to </w:t>
-      </w:r>
-      <w:proofErr w:type="spellStart"/>
-      <w:r>
-        <w:t>ServiceExtensions</w:t>
-      </w:r>
-      <w:proofErr w:type="spellEnd"/>
-      <w:r>
-        <w:t xml:space="preserve"> class</w:t>
-      </w:r>
-    </w:p>
-    <w:p>
-      <w:pPr>
-        <w:pStyle w:val="ListParagraph"/>
-        <w:numPr>
-          <w:ilvl w:val="0"/>
-          <w:numId w:val="1"/>
-        </w:numPr>
-      </w:pPr>
-      <w:r>
-        <w:t xml:space="preserve">Register SQL configuration in the </w:t>
-      </w:r>
-      <w:proofErr w:type="spellStart"/>
-      <w:r>
-        <w:t>ConfigureServices</w:t>
-      </w:r>
-      <w:proofErr w:type="spellEnd"/>
-      <w:r>
-        <w:t xml:space="preserve"> method in the Startup class</w:t>
+        <w:t>Create ServiceExtensions class in Extensions folder</w:t>
+      </w:r>
+    </w:p>
+    <w:p>
+      <w:pPr>
+        <w:pStyle w:val="ListParagraph"/>
+        <w:numPr>
+          <w:ilvl w:val="0"/>
+          <w:numId w:val="1"/>
+        </w:numPr>
+      </w:pPr>
+      <w:r>
+        <w:t>Add CofigureSqlContext method to ServiceExtensions class</w:t>
+      </w:r>
+    </w:p>
+    <w:p>
+      <w:pPr>
+        <w:pStyle w:val="ListParagraph"/>
+        <w:numPr>
+          <w:ilvl w:val="0"/>
+          <w:numId w:val="1"/>
+        </w:numPr>
+      </w:pPr>
+      <w:r>
+        <w:t>Register SQL configuration in the ConfigureServices method in the Startup class</w:t>
+      </w:r>
+    </w:p>
+    <w:p>
+      <w:pPr>
+        <w:pStyle w:val="ListParagraph"/>
+        <w:numPr>
+          <w:ilvl w:val="0"/>
+          <w:numId w:val="1"/>
+        </w:numPr>
+      </w:pPr>
+      <w:r>
+        <w:t>Migrations</w:t>
       </w:r>
     </w:p>
     <w:p>
@@ -328,15 +275,7 @@
         </w:numPr>
       </w:pPr>
       <w:r>
-        <w:t xml:space="preserve">Add CORS configuration in the </w:t>
-      </w:r>
-      <w:proofErr w:type="spellStart"/>
-      <w:r>
-        <w:t>ServiceExtensions</w:t>
-      </w:r>
-      <w:proofErr w:type="spellEnd"/>
-      <w:r>
-        <w:t xml:space="preserve"> class</w:t>
+        <w:t>Add CORS configuration in the ServiceExtensions class</w:t>
       </w:r>
     </w:p>
     <w:p>
@@ -349,6 +288,66 @@
       </w:pPr>
       <w:r>
         <w:t>Register CORS configuration in the Configure Services method in the Startup class</w:t>
+      </w:r>
+    </w:p>
+    <w:p>
+      <w:pPr>
+        <w:pStyle w:val="ListParagraph"/>
+        <w:numPr>
+          <w:ilvl w:val="0"/>
+          <w:numId w:val="1"/>
+        </w:numPr>
+      </w:pPr>
+      <w:r>
+        <w:t>Commit</w:t>
+      </w:r>
+    </w:p>
+    <w:p>
+      <w:pPr>
+        <w:pStyle w:val="ListParagraph"/>
+        <w:numPr>
+          <w:ilvl w:val="0"/>
+          <w:numId w:val="1"/>
+        </w:numPr>
+      </w:pPr>
+      <w:r>
+        <w:t>Create Models folder</w:t>
+      </w:r>
+    </w:p>
+    <w:p>
+      <w:pPr>
+        <w:pStyle w:val="ListParagraph"/>
+        <w:numPr>
+          <w:ilvl w:val="0"/>
+          <w:numId w:val="1"/>
+        </w:numPr>
+      </w:pPr>
+      <w:r>
+        <w:t>Create User model class that extends IdentityUser</w:t>
+      </w:r>
+    </w:p>
+    <w:p>
+      <w:pPr>
+        <w:pStyle w:val="ListParagraph"/>
+        <w:numPr>
+          <w:ilvl w:val="0"/>
+          <w:numId w:val="1"/>
+        </w:numPr>
+      </w:pPr>
+      <w:r>
+        <w:t>Update ApplicationDbContext IdentityDbContext parent to use User class as IdentityUser extender</w:t>
+      </w:r>
+    </w:p>
+    <w:p>
+      <w:pPr>
+        <w:pStyle w:val="ListParagraph"/>
+        <w:numPr>
+          <w:ilvl w:val="0"/>
+          <w:numId w:val="1"/>
+        </w:numPr>
+      </w:pPr>
+      <w:r>
+        <w:t>Migrations</w:t>
       </w:r>
     </w:p>
     <w:p>

</xml_diff>

<commit_message>
Added Configuration Folder + RolesConfiguration Class + Applied Roles Configuration to the ApplicationDbContext's OnModelCreating Method
</commit_message>
<xml_diff>
--- a/ASPNETCoreWebAPIJWTTutorialSteps.docx
+++ b/ASPNETCoreWebAPIJWTTutorialSteps.docx
@@ -348,6 +348,126 @@
       </w:pPr>
       <w:r>
         <w:t>Migrations</w:t>
+      </w:r>
+    </w:p>
+    <w:p>
+      <w:pPr>
+        <w:pStyle w:val="ListParagraph"/>
+        <w:numPr>
+          <w:ilvl w:val="0"/>
+          <w:numId w:val="1"/>
+        </w:numPr>
+      </w:pPr>
+      <w:r>
+        <w:t>Commit</w:t>
+      </w:r>
+    </w:p>
+    <w:p>
+      <w:pPr>
+        <w:pStyle w:val="ListParagraph"/>
+        <w:numPr>
+          <w:ilvl w:val="0"/>
+          <w:numId w:val="1"/>
+        </w:numPr>
+      </w:pPr>
+      <w:r>
+        <w:t>Add Identity Configuration to ServiceExtensions class</w:t>
+      </w:r>
+    </w:p>
+    <w:p>
+      <w:pPr>
+        <w:pStyle w:val="ListParagraph"/>
+        <w:numPr>
+          <w:ilvl w:val="0"/>
+          <w:numId w:val="1"/>
+        </w:numPr>
+      </w:pPr>
+      <w:r>
+        <w:t>Register IdentityConfiguration to the ConfigureServices method in the Startup class</w:t>
+      </w:r>
+    </w:p>
+    <w:p>
+      <w:pPr>
+        <w:pStyle w:val="ListParagraph"/>
+        <w:numPr>
+          <w:ilvl w:val="0"/>
+          <w:numId w:val="1"/>
+        </w:numPr>
+      </w:pPr>
+      <w:r>
+        <w:t>Register Authentication to ConfigureServices method in the Startup class</w:t>
+      </w:r>
+    </w:p>
+    <w:p>
+      <w:pPr>
+        <w:pStyle w:val="ListParagraph"/>
+        <w:numPr>
+          <w:ilvl w:val="0"/>
+          <w:numId w:val="1"/>
+        </w:numPr>
+      </w:pPr>
+      <w:r>
+        <w:t>Add UseAuthentication to the application’s request pipeline</w:t>
+      </w:r>
+    </w:p>
+    <w:p>
+      <w:pPr>
+        <w:pStyle w:val="ListParagraph"/>
+        <w:numPr>
+          <w:ilvl w:val="0"/>
+          <w:numId w:val="1"/>
+        </w:numPr>
+      </w:pPr>
+      <w:r>
+        <w:t>Commit</w:t>
+      </w:r>
+    </w:p>
+    <w:p>
+      <w:pPr>
+        <w:pStyle w:val="ListParagraph"/>
+        <w:numPr>
+          <w:ilvl w:val="0"/>
+          <w:numId w:val="1"/>
+        </w:numPr>
+      </w:pPr>
+      <w:r>
+        <w:t>Create Configuration folder</w:t>
+      </w:r>
+    </w:p>
+    <w:p>
+      <w:pPr>
+        <w:pStyle w:val="ListParagraph"/>
+        <w:numPr>
+          <w:ilvl w:val="0"/>
+          <w:numId w:val="1"/>
+        </w:numPr>
+      </w:pPr>
+      <w:r>
+        <w:t>Add RolesConfiguration class to configuration folder</w:t>
+      </w:r>
+    </w:p>
+    <w:p>
+      <w:pPr>
+        <w:pStyle w:val="ListParagraph"/>
+        <w:numPr>
+          <w:ilvl w:val="0"/>
+          <w:numId w:val="1"/>
+        </w:numPr>
+      </w:pPr>
+      <w:r>
+        <w:t>Apply RolesConfiguration to the ApplicationDbContext’s OnModelCreating method</w:t>
+      </w:r>
+    </w:p>
+    <w:p>
+      <w:pPr>
+        <w:pStyle w:val="ListParagraph"/>
+        <w:numPr>
+          <w:ilvl w:val="0"/>
+          <w:numId w:val="1"/>
+        </w:numPr>
+      </w:pPr>
+      <w:r>
+        <w:t>Migration</w:t>
       </w:r>
     </w:p>
     <w:p>

</xml_diff>

<commit_message>
Added JWT Configuration to ServiceExtensions + Add JWT Setting to appsetting.json + Register JWT Configuration in the Startup Class
</commit_message>
<xml_diff>
--- a/ASPNETCoreWebAPIJWTTutorialSteps.docx
+++ b/ASPNETCoreWebAPIJWTTutorialSteps.docx
@@ -47,7 +47,15 @@
         </w:numPr>
       </w:pPr>
       <w:r>
-        <w:t>Edit launchsetting.json to not open in browser</w:t>
+        <w:t xml:space="preserve">Edit </w:t>
+      </w:r>
+      <w:proofErr w:type="spellStart"/>
+      <w:r>
+        <w:t>launchsetting.json</w:t>
+      </w:r>
+      <w:proofErr w:type="spellEnd"/>
+      <w:r>
+        <w:t xml:space="preserve"> to not open in browser</w:t>
       </w:r>
     </w:p>
     <w:p>
@@ -82,9 +90,11 @@
           <w:numId w:val="1"/>
         </w:numPr>
       </w:pPr>
+      <w:proofErr w:type="spellStart"/>
       <w:r>
         <w:t>AutoMapper.Extensions.Microsoft.DependencyInjection</w:t>
       </w:r>
+      <w:proofErr w:type="spellEnd"/>
     </w:p>
     <w:p>
       <w:pPr>
@@ -94,9 +104,11 @@
           <w:numId w:val="1"/>
         </w:numPr>
       </w:pPr>
+      <w:proofErr w:type="spellStart"/>
       <w:r>
         <w:t>Microsoft.AspNetCore.Authentication.JwtBearer</w:t>
       </w:r>
+      <w:proofErr w:type="spellEnd"/>
     </w:p>
     <w:p>
       <w:pPr>
@@ -106,9 +118,11 @@
           <w:numId w:val="1"/>
         </w:numPr>
       </w:pPr>
+      <w:proofErr w:type="spellStart"/>
       <w:r>
         <w:t>Microsoft.AspNetCore.Identity.EntityFrameworkCore</w:t>
       </w:r>
+      <w:proofErr w:type="spellEnd"/>
     </w:p>
     <w:p>
       <w:pPr>
@@ -118,9 +132,11 @@
           <w:numId w:val="1"/>
         </w:numPr>
       </w:pPr>
+      <w:proofErr w:type="spellStart"/>
       <w:r>
         <w:t>Microsoft.EntityFrameworkCore</w:t>
       </w:r>
+      <w:proofErr w:type="spellEnd"/>
     </w:p>
     <w:p>
       <w:pPr>
@@ -130,9 +146,11 @@
           <w:numId w:val="1"/>
         </w:numPr>
       </w:pPr>
+      <w:proofErr w:type="spellStart"/>
       <w:r>
         <w:t>Microsoft.EntityFrameworkCore.SqlServer</w:t>
       </w:r>
+      <w:proofErr w:type="spellEnd"/>
     </w:p>
     <w:p>
       <w:pPr>
@@ -142,9 +160,11 @@
           <w:numId w:val="1"/>
         </w:numPr>
       </w:pPr>
+      <w:proofErr w:type="spellStart"/>
       <w:r>
         <w:t>Microsoft.EntityFrameworkCore.Tools</w:t>
       </w:r>
+      <w:proofErr w:type="spellEnd"/>
     </w:p>
     <w:p>
       <w:pPr>
@@ -167,20 +187,33 @@
         </w:numPr>
       </w:pPr>
       <w:r>
-        <w:t>Create ApplicationDbContext class</w:t>
-      </w:r>
-    </w:p>
-    <w:p>
-      <w:pPr>
-        <w:pStyle w:val="ListParagraph"/>
-        <w:numPr>
-          <w:ilvl w:val="0"/>
-          <w:numId w:val="1"/>
-        </w:numPr>
-      </w:pPr>
-      <w:r>
-        <w:t>Add connections string to appsettings.json</w:t>
-      </w:r>
+        <w:t xml:space="preserve">Create </w:t>
+      </w:r>
+      <w:proofErr w:type="spellStart"/>
+      <w:r>
+        <w:t>ApplicationDbContext</w:t>
+      </w:r>
+      <w:proofErr w:type="spellEnd"/>
+      <w:r>
+        <w:t xml:space="preserve"> class</w:t>
+      </w:r>
+    </w:p>
+    <w:p>
+      <w:pPr>
+        <w:pStyle w:val="ListParagraph"/>
+        <w:numPr>
+          <w:ilvl w:val="0"/>
+          <w:numId w:val="1"/>
+        </w:numPr>
+      </w:pPr>
+      <w:r>
+        <w:t xml:space="preserve">Add connections string to </w:t>
+      </w:r>
+      <w:proofErr w:type="spellStart"/>
+      <w:r>
+        <w:t>appsettings.json</w:t>
+      </w:r>
+      <w:proofErr w:type="spellEnd"/>
     </w:p>
     <w:p>
       <w:pPr>
@@ -215,31 +248,63 @@
         </w:numPr>
       </w:pPr>
       <w:r>
-        <w:t>Create ServiceExtensions class in Extensions folder</w:t>
-      </w:r>
-    </w:p>
-    <w:p>
-      <w:pPr>
-        <w:pStyle w:val="ListParagraph"/>
-        <w:numPr>
-          <w:ilvl w:val="0"/>
-          <w:numId w:val="1"/>
-        </w:numPr>
-      </w:pPr>
-      <w:r>
-        <w:t>Add CofigureSqlContext method to ServiceExtensions class</w:t>
-      </w:r>
-    </w:p>
-    <w:p>
-      <w:pPr>
-        <w:pStyle w:val="ListParagraph"/>
-        <w:numPr>
-          <w:ilvl w:val="0"/>
-          <w:numId w:val="1"/>
-        </w:numPr>
-      </w:pPr>
-      <w:r>
-        <w:t>Register SQL configuration in the ConfigureServices method in the Startup class</w:t>
+        <w:t xml:space="preserve">Create </w:t>
+      </w:r>
+      <w:proofErr w:type="spellStart"/>
+      <w:r>
+        <w:t>ServiceExtensions</w:t>
+      </w:r>
+      <w:proofErr w:type="spellEnd"/>
+      <w:r>
+        <w:t xml:space="preserve"> class in Extensions folder</w:t>
+      </w:r>
+    </w:p>
+    <w:p>
+      <w:pPr>
+        <w:pStyle w:val="ListParagraph"/>
+        <w:numPr>
+          <w:ilvl w:val="0"/>
+          <w:numId w:val="1"/>
+        </w:numPr>
+      </w:pPr>
+      <w:r>
+        <w:t xml:space="preserve">Add </w:t>
+      </w:r>
+      <w:proofErr w:type="spellStart"/>
+      <w:r>
+        <w:t>CofigureSqlContext</w:t>
+      </w:r>
+      <w:proofErr w:type="spellEnd"/>
+      <w:r>
+        <w:t xml:space="preserve"> method to </w:t>
+      </w:r>
+      <w:proofErr w:type="spellStart"/>
+      <w:r>
+        <w:t>ServiceExtensions</w:t>
+      </w:r>
+      <w:proofErr w:type="spellEnd"/>
+      <w:r>
+        <w:t xml:space="preserve"> class</w:t>
+      </w:r>
+    </w:p>
+    <w:p>
+      <w:pPr>
+        <w:pStyle w:val="ListParagraph"/>
+        <w:numPr>
+          <w:ilvl w:val="0"/>
+          <w:numId w:val="1"/>
+        </w:numPr>
+      </w:pPr>
+      <w:r>
+        <w:t xml:space="preserve">Register SQL configuration in the </w:t>
+      </w:r>
+      <w:proofErr w:type="spellStart"/>
+      <w:r>
+        <w:t>ConfigureServices</w:t>
+      </w:r>
+      <w:proofErr w:type="spellEnd"/>
+      <w:r>
+        <w:t xml:space="preserve"> method in the Startup class</w:t>
       </w:r>
     </w:p>
     <w:p>
@@ -275,7 +340,15 @@
         </w:numPr>
       </w:pPr>
       <w:r>
-        <w:t>Add CORS configuration in the ServiceExtensions class</w:t>
+        <w:t xml:space="preserve">Add CORS configuration in the </w:t>
+      </w:r>
+      <w:proofErr w:type="spellStart"/>
+      <w:r>
+        <w:t>ServiceExtensions</w:t>
+      </w:r>
+      <w:proofErr w:type="spellEnd"/>
+      <w:r>
+        <w:t xml:space="preserve"> class</w:t>
       </w:r>
     </w:p>
     <w:p>
@@ -323,19 +396,48 @@
         </w:numPr>
       </w:pPr>
       <w:r>
-        <w:t>Create User model class that extends IdentityUser</w:t>
-      </w:r>
-    </w:p>
-    <w:p>
-      <w:pPr>
-        <w:pStyle w:val="ListParagraph"/>
-        <w:numPr>
-          <w:ilvl w:val="0"/>
-          <w:numId w:val="1"/>
-        </w:numPr>
-      </w:pPr>
-      <w:r>
-        <w:t>Update ApplicationDbContext IdentityDbContext parent to use User class as IdentityUser extender</w:t>
+        <w:t xml:space="preserve">Create User model class that extends </w:t>
+      </w:r>
+      <w:proofErr w:type="spellStart"/>
+      <w:r>
+        <w:t>IdentityUser</w:t>
+      </w:r>
+      <w:proofErr w:type="spellEnd"/>
+    </w:p>
+    <w:p>
+      <w:pPr>
+        <w:pStyle w:val="ListParagraph"/>
+        <w:numPr>
+          <w:ilvl w:val="0"/>
+          <w:numId w:val="1"/>
+        </w:numPr>
+      </w:pPr>
+      <w:r>
+        <w:t xml:space="preserve">Update </w:t>
+      </w:r>
+      <w:proofErr w:type="spellStart"/>
+      <w:r>
+        <w:t>ApplicationDbContext</w:t>
+      </w:r>
+      <w:proofErr w:type="spellEnd"/>
+      <w:r>
+        <w:t xml:space="preserve"> </w:t>
+      </w:r>
+      <w:proofErr w:type="spellStart"/>
+      <w:r>
+        <w:t>IdentityDbContext</w:t>
+      </w:r>
+      <w:proofErr w:type="spellEnd"/>
+      <w:r>
+        <w:t xml:space="preserve"> parent to use User class as </w:t>
+      </w:r>
+      <w:proofErr w:type="spellStart"/>
+      <w:r>
+        <w:t>IdentityUser</w:t>
+      </w:r>
+      <w:proofErr w:type="spellEnd"/>
+      <w:r>
+        <w:t xml:space="preserve"> extender</w:t>
       </w:r>
     </w:p>
     <w:p>
@@ -371,43 +473,83 @@
         </w:numPr>
       </w:pPr>
       <w:r>
-        <w:t>Add Identity Configuration to ServiceExtensions class</w:t>
-      </w:r>
-    </w:p>
-    <w:p>
-      <w:pPr>
-        <w:pStyle w:val="ListParagraph"/>
-        <w:numPr>
-          <w:ilvl w:val="0"/>
-          <w:numId w:val="1"/>
-        </w:numPr>
-      </w:pPr>
-      <w:r>
-        <w:t>Register IdentityConfiguration to the ConfigureServices method in the Startup class</w:t>
-      </w:r>
-    </w:p>
-    <w:p>
-      <w:pPr>
-        <w:pStyle w:val="ListParagraph"/>
-        <w:numPr>
-          <w:ilvl w:val="0"/>
-          <w:numId w:val="1"/>
-        </w:numPr>
-      </w:pPr>
-      <w:r>
-        <w:t>Register Authentication to ConfigureServices method in the Startup class</w:t>
-      </w:r>
-    </w:p>
-    <w:p>
-      <w:pPr>
-        <w:pStyle w:val="ListParagraph"/>
-        <w:numPr>
-          <w:ilvl w:val="0"/>
-          <w:numId w:val="1"/>
-        </w:numPr>
-      </w:pPr>
-      <w:r>
-        <w:t>Add UseAuthentication to the application’s request pipeline</w:t>
+        <w:t xml:space="preserve">Add Identity Configuration to </w:t>
+      </w:r>
+      <w:proofErr w:type="spellStart"/>
+      <w:r>
+        <w:t>ServiceExtensions</w:t>
+      </w:r>
+      <w:proofErr w:type="spellEnd"/>
+      <w:r>
+        <w:t xml:space="preserve"> class</w:t>
+      </w:r>
+    </w:p>
+    <w:p>
+      <w:pPr>
+        <w:pStyle w:val="ListParagraph"/>
+        <w:numPr>
+          <w:ilvl w:val="0"/>
+          <w:numId w:val="1"/>
+        </w:numPr>
+      </w:pPr>
+      <w:r>
+        <w:t xml:space="preserve">Register </w:t>
+      </w:r>
+      <w:proofErr w:type="spellStart"/>
+      <w:r>
+        <w:t>IdentityConfiguration</w:t>
+      </w:r>
+      <w:proofErr w:type="spellEnd"/>
+      <w:r>
+        <w:t xml:space="preserve"> to the </w:t>
+      </w:r>
+      <w:proofErr w:type="spellStart"/>
+      <w:r>
+        <w:t>ConfigureServices</w:t>
+      </w:r>
+      <w:proofErr w:type="spellEnd"/>
+      <w:r>
+        <w:t xml:space="preserve"> method in the Startup class</w:t>
+      </w:r>
+    </w:p>
+    <w:p>
+      <w:pPr>
+        <w:pStyle w:val="ListParagraph"/>
+        <w:numPr>
+          <w:ilvl w:val="0"/>
+          <w:numId w:val="1"/>
+        </w:numPr>
+      </w:pPr>
+      <w:r>
+        <w:t xml:space="preserve">Register Authentication to </w:t>
+      </w:r>
+      <w:proofErr w:type="spellStart"/>
+      <w:r>
+        <w:t>ConfigureServices</w:t>
+      </w:r>
+      <w:proofErr w:type="spellEnd"/>
+      <w:r>
+        <w:t xml:space="preserve"> method in the Startup class</w:t>
+      </w:r>
+    </w:p>
+    <w:p>
+      <w:pPr>
+        <w:pStyle w:val="ListParagraph"/>
+        <w:numPr>
+          <w:ilvl w:val="0"/>
+          <w:numId w:val="1"/>
+        </w:numPr>
+      </w:pPr>
+      <w:r>
+        <w:t xml:space="preserve">Add </w:t>
+      </w:r>
+      <w:proofErr w:type="spellStart"/>
+      <w:r>
+        <w:t>UseAuthentication</w:t>
+      </w:r>
+      <w:proofErr w:type="spellEnd"/>
+      <w:r>
+        <w:t xml:space="preserve"> to the application’s request pipeline</w:t>
       </w:r>
     </w:p>
     <w:p>
@@ -443,19 +585,51 @@
         </w:numPr>
       </w:pPr>
       <w:r>
-        <w:t>Add RolesConfiguration class to configuration folder</w:t>
-      </w:r>
-    </w:p>
-    <w:p>
-      <w:pPr>
-        <w:pStyle w:val="ListParagraph"/>
-        <w:numPr>
-          <w:ilvl w:val="0"/>
-          <w:numId w:val="1"/>
-        </w:numPr>
-      </w:pPr>
-      <w:r>
-        <w:t>Apply RolesConfiguration to the ApplicationDbContext’s OnModelCreating method</w:t>
+        <w:t xml:space="preserve">Add </w:t>
+      </w:r>
+      <w:proofErr w:type="spellStart"/>
+      <w:r>
+        <w:t>RolesConfiguration</w:t>
+      </w:r>
+      <w:proofErr w:type="spellEnd"/>
+      <w:r>
+        <w:t xml:space="preserve"> class to configuration folder</w:t>
+      </w:r>
+    </w:p>
+    <w:p>
+      <w:pPr>
+        <w:pStyle w:val="ListParagraph"/>
+        <w:numPr>
+          <w:ilvl w:val="0"/>
+          <w:numId w:val="1"/>
+        </w:numPr>
+      </w:pPr>
+      <w:r>
+        <w:t xml:space="preserve">Apply </w:t>
+      </w:r>
+      <w:proofErr w:type="spellStart"/>
+      <w:r>
+        <w:t>RolesConfiguration</w:t>
+      </w:r>
+      <w:proofErr w:type="spellEnd"/>
+      <w:r>
+        <w:t xml:space="preserve"> to the </w:t>
+      </w:r>
+      <w:proofErr w:type="spellStart"/>
+      <w:r>
+        <w:t>ApplicationDbContext’s</w:t>
+      </w:r>
+      <w:proofErr w:type="spellEnd"/>
+      <w:r>
+        <w:t xml:space="preserve"> </w:t>
+      </w:r>
+      <w:proofErr w:type="spellStart"/>
+      <w:r>
+        <w:t>OnModelCreating</w:t>
+      </w:r>
+      <w:proofErr w:type="spellEnd"/>
+      <w:r>
+        <w:t xml:space="preserve"> method</w:t>
       </w:r>
     </w:p>
     <w:p>
@@ -479,6 +653,90 @@
         </w:numPr>
       </w:pPr>
       <w:r>
+        <w:t>Commit</w:t>
+      </w:r>
+    </w:p>
+    <w:p>
+      <w:pPr>
+        <w:pStyle w:val="ListParagraph"/>
+        <w:numPr>
+          <w:ilvl w:val="0"/>
+          <w:numId w:val="1"/>
+        </w:numPr>
+      </w:pPr>
+      <w:r>
+        <w:t xml:space="preserve">Add </w:t>
+      </w:r>
+      <w:proofErr w:type="spellStart"/>
+      <w:r>
+        <w:t>JWTSettings</w:t>
+      </w:r>
+      <w:proofErr w:type="spellEnd"/>
+      <w:r>
+        <w:t xml:space="preserve"> to </w:t>
+      </w:r>
+      <w:proofErr w:type="spellStart"/>
+      <w:r>
+        <w:t>appsettings.json</w:t>
+      </w:r>
+      <w:proofErr w:type="spellEnd"/>
+    </w:p>
+    <w:p>
+      <w:pPr>
+        <w:pStyle w:val="ListParagraph"/>
+        <w:numPr>
+          <w:ilvl w:val="0"/>
+          <w:numId w:val="1"/>
+        </w:numPr>
+      </w:pPr>
+      <w:r>
+        <w:t xml:space="preserve">Create JWT configuration in </w:t>
+      </w:r>
+      <w:proofErr w:type="spellStart"/>
+      <w:r>
+        <w:t>ServiceExtensions</w:t>
+      </w:r>
+      <w:proofErr w:type="spellEnd"/>
+      <w:r>
+        <w:t xml:space="preserve"> class</w:t>
+      </w:r>
+    </w:p>
+    <w:p>
+      <w:pPr>
+        <w:pStyle w:val="ListParagraph"/>
+        <w:numPr>
+          <w:ilvl w:val="0"/>
+          <w:numId w:val="1"/>
+        </w:numPr>
+      </w:pPr>
+      <w:r>
+        <w:t xml:space="preserve">Register </w:t>
+      </w:r>
+      <w:r>
+        <w:t>JWT configuration</w:t>
+      </w:r>
+      <w:r>
+        <w:t xml:space="preserve"> to </w:t>
+      </w:r>
+      <w:proofErr w:type="spellStart"/>
+      <w:r>
+        <w:t>ConfigureServices</w:t>
+      </w:r>
+      <w:proofErr w:type="spellEnd"/>
+      <w:r>
+        <w:t xml:space="preserve"> method in the Startup class</w:t>
+      </w:r>
+    </w:p>
+    <w:p>
+      <w:pPr>
+        <w:pStyle w:val="ListParagraph"/>
+        <w:numPr>
+          <w:ilvl w:val="0"/>
+          <w:numId w:val="1"/>
+        </w:numPr>
+      </w:pPr>
+      <w:r>
+        <w:lastRenderedPageBreak/>
         <w:t>Commit</w:t>
       </w:r>
     </w:p>

</xml_diff>

<commit_message>
Created DataTransferObjects Folder + Created UserForAuthenticationDto DTO Class
</commit_message>
<xml_diff>
--- a/ASPNETCoreWebAPIJWTTutorialSteps.docx
+++ b/ASPNETCoreWebAPIJWTTutorialSteps.docx
@@ -47,15 +47,7 @@
         </w:numPr>
       </w:pPr>
       <w:r>
-        <w:t xml:space="preserve">Edit </w:t>
-      </w:r>
-      <w:proofErr w:type="spellStart"/>
-      <w:r>
-        <w:t>launchsetting.json</w:t>
-      </w:r>
-      <w:proofErr w:type="spellEnd"/>
-      <w:r>
-        <w:t xml:space="preserve"> to not open in browser</w:t>
+        <w:t>Edit launchsetting.json to not open in browser</w:t>
       </w:r>
     </w:p>
     <w:p>
@@ -90,11 +82,9 @@
           <w:numId w:val="1"/>
         </w:numPr>
       </w:pPr>
-      <w:proofErr w:type="spellStart"/>
       <w:r>
         <w:t>AutoMapper.Extensions.Microsoft.DependencyInjection</w:t>
       </w:r>
-      <w:proofErr w:type="spellEnd"/>
     </w:p>
     <w:p>
       <w:pPr>
@@ -104,11 +94,9 @@
           <w:numId w:val="1"/>
         </w:numPr>
       </w:pPr>
-      <w:proofErr w:type="spellStart"/>
       <w:r>
         <w:t>Microsoft.AspNetCore.Authentication.JwtBearer</w:t>
       </w:r>
-      <w:proofErr w:type="spellEnd"/>
     </w:p>
     <w:p>
       <w:pPr>
@@ -118,11 +106,9 @@
           <w:numId w:val="1"/>
         </w:numPr>
       </w:pPr>
-      <w:proofErr w:type="spellStart"/>
       <w:r>
         <w:t>Microsoft.AspNetCore.Identity.EntityFrameworkCore</w:t>
       </w:r>
-      <w:proofErr w:type="spellEnd"/>
     </w:p>
     <w:p>
       <w:pPr>
@@ -132,11 +118,9 @@
           <w:numId w:val="1"/>
         </w:numPr>
       </w:pPr>
-      <w:proofErr w:type="spellStart"/>
       <w:r>
         <w:t>Microsoft.EntityFrameworkCore</w:t>
       </w:r>
-      <w:proofErr w:type="spellEnd"/>
     </w:p>
     <w:p>
       <w:pPr>
@@ -146,11 +130,9 @@
           <w:numId w:val="1"/>
         </w:numPr>
       </w:pPr>
-      <w:proofErr w:type="spellStart"/>
       <w:r>
         <w:t>Microsoft.EntityFrameworkCore.SqlServer</w:t>
       </w:r>
-      <w:proofErr w:type="spellEnd"/>
     </w:p>
     <w:p>
       <w:pPr>
@@ -160,11 +142,9 @@
           <w:numId w:val="1"/>
         </w:numPr>
       </w:pPr>
-      <w:proofErr w:type="spellStart"/>
       <w:r>
         <w:t>Microsoft.EntityFrameworkCore.Tools</w:t>
       </w:r>
-      <w:proofErr w:type="spellEnd"/>
     </w:p>
     <w:p>
       <w:pPr>
@@ -187,33 +167,20 @@
         </w:numPr>
       </w:pPr>
       <w:r>
-        <w:t xml:space="preserve">Create </w:t>
-      </w:r>
-      <w:proofErr w:type="spellStart"/>
-      <w:r>
-        <w:t>ApplicationDbContext</w:t>
-      </w:r>
-      <w:proofErr w:type="spellEnd"/>
-      <w:r>
-        <w:t xml:space="preserve"> class</w:t>
-      </w:r>
-    </w:p>
-    <w:p>
-      <w:pPr>
-        <w:pStyle w:val="ListParagraph"/>
-        <w:numPr>
-          <w:ilvl w:val="0"/>
-          <w:numId w:val="1"/>
-        </w:numPr>
-      </w:pPr>
-      <w:r>
-        <w:t xml:space="preserve">Add connections string to </w:t>
-      </w:r>
-      <w:proofErr w:type="spellStart"/>
-      <w:r>
-        <w:t>appsettings.json</w:t>
-      </w:r>
-      <w:proofErr w:type="spellEnd"/>
+        <w:t>Create ApplicationDbContext class</w:t>
+      </w:r>
+    </w:p>
+    <w:p>
+      <w:pPr>
+        <w:pStyle w:val="ListParagraph"/>
+        <w:numPr>
+          <w:ilvl w:val="0"/>
+          <w:numId w:val="1"/>
+        </w:numPr>
+      </w:pPr>
+      <w:r>
+        <w:t>Add connections string to appsettings.json</w:t>
+      </w:r>
     </w:p>
     <w:p>
       <w:pPr>
@@ -248,63 +215,31 @@
         </w:numPr>
       </w:pPr>
       <w:r>
-        <w:t xml:space="preserve">Create </w:t>
-      </w:r>
-      <w:proofErr w:type="spellStart"/>
-      <w:r>
-        <w:t>ServiceExtensions</w:t>
-      </w:r>
-      <w:proofErr w:type="spellEnd"/>
-      <w:r>
-        <w:t xml:space="preserve"> class in Extensions folder</w:t>
-      </w:r>
-    </w:p>
-    <w:p>
-      <w:pPr>
-        <w:pStyle w:val="ListParagraph"/>
-        <w:numPr>
-          <w:ilvl w:val="0"/>
-          <w:numId w:val="1"/>
-        </w:numPr>
-      </w:pPr>
-      <w:r>
-        <w:t xml:space="preserve">Add </w:t>
-      </w:r>
-      <w:proofErr w:type="spellStart"/>
-      <w:r>
-        <w:t>CofigureSqlContext</w:t>
-      </w:r>
-      <w:proofErr w:type="spellEnd"/>
-      <w:r>
-        <w:t xml:space="preserve"> method to </w:t>
-      </w:r>
-      <w:proofErr w:type="spellStart"/>
-      <w:r>
-        <w:t>ServiceExtensions</w:t>
-      </w:r>
-      <w:proofErr w:type="spellEnd"/>
-      <w:r>
-        <w:t xml:space="preserve"> class</w:t>
-      </w:r>
-    </w:p>
-    <w:p>
-      <w:pPr>
-        <w:pStyle w:val="ListParagraph"/>
-        <w:numPr>
-          <w:ilvl w:val="0"/>
-          <w:numId w:val="1"/>
-        </w:numPr>
-      </w:pPr>
-      <w:r>
-        <w:t xml:space="preserve">Register SQL configuration in the </w:t>
-      </w:r>
-      <w:proofErr w:type="spellStart"/>
-      <w:r>
-        <w:t>ConfigureServices</w:t>
-      </w:r>
-      <w:proofErr w:type="spellEnd"/>
-      <w:r>
-        <w:t xml:space="preserve"> method in the Startup class</w:t>
+        <w:t>Create ServiceExtensions class in Extensions folder</w:t>
+      </w:r>
+    </w:p>
+    <w:p>
+      <w:pPr>
+        <w:pStyle w:val="ListParagraph"/>
+        <w:numPr>
+          <w:ilvl w:val="0"/>
+          <w:numId w:val="1"/>
+        </w:numPr>
+      </w:pPr>
+      <w:r>
+        <w:t>Add CofigureSqlContext method to ServiceExtensions class</w:t>
+      </w:r>
+    </w:p>
+    <w:p>
+      <w:pPr>
+        <w:pStyle w:val="ListParagraph"/>
+        <w:numPr>
+          <w:ilvl w:val="0"/>
+          <w:numId w:val="1"/>
+        </w:numPr>
+      </w:pPr>
+      <w:r>
+        <w:t>Register SQL configuration in the ConfigureServices method in the Startup class</w:t>
       </w:r>
     </w:p>
     <w:p>
@@ -340,15 +275,7 @@
         </w:numPr>
       </w:pPr>
       <w:r>
-        <w:t xml:space="preserve">Add CORS configuration in the </w:t>
-      </w:r>
-      <w:proofErr w:type="spellStart"/>
-      <w:r>
-        <w:t>ServiceExtensions</w:t>
-      </w:r>
-      <w:proofErr w:type="spellEnd"/>
-      <w:r>
-        <w:t xml:space="preserve"> class</w:t>
+        <w:t>Add CORS configuration in the ServiceExtensions class</w:t>
       </w:r>
     </w:p>
     <w:p>
@@ -396,48 +323,19 @@
         </w:numPr>
       </w:pPr>
       <w:r>
-        <w:t xml:space="preserve">Create User model class that extends </w:t>
-      </w:r>
-      <w:proofErr w:type="spellStart"/>
-      <w:r>
-        <w:t>IdentityUser</w:t>
-      </w:r>
-      <w:proofErr w:type="spellEnd"/>
-    </w:p>
-    <w:p>
-      <w:pPr>
-        <w:pStyle w:val="ListParagraph"/>
-        <w:numPr>
-          <w:ilvl w:val="0"/>
-          <w:numId w:val="1"/>
-        </w:numPr>
-      </w:pPr>
-      <w:r>
-        <w:t xml:space="preserve">Update </w:t>
-      </w:r>
-      <w:proofErr w:type="spellStart"/>
-      <w:r>
-        <w:t>ApplicationDbContext</w:t>
-      </w:r>
-      <w:proofErr w:type="spellEnd"/>
-      <w:r>
-        <w:t xml:space="preserve"> </w:t>
-      </w:r>
-      <w:proofErr w:type="spellStart"/>
-      <w:r>
-        <w:t>IdentityDbContext</w:t>
-      </w:r>
-      <w:proofErr w:type="spellEnd"/>
-      <w:r>
-        <w:t xml:space="preserve"> parent to use User class as </w:t>
-      </w:r>
-      <w:proofErr w:type="spellStart"/>
-      <w:r>
-        <w:t>IdentityUser</w:t>
-      </w:r>
-      <w:proofErr w:type="spellEnd"/>
-      <w:r>
-        <w:t xml:space="preserve"> extender</w:t>
+        <w:t>Create User model class that extends IdentityUser</w:t>
+      </w:r>
+    </w:p>
+    <w:p>
+      <w:pPr>
+        <w:pStyle w:val="ListParagraph"/>
+        <w:numPr>
+          <w:ilvl w:val="0"/>
+          <w:numId w:val="1"/>
+        </w:numPr>
+      </w:pPr>
+      <w:r>
+        <w:t>Update ApplicationDbContext IdentityDbContext parent to use User class as IdentityUser extender</w:t>
       </w:r>
     </w:p>
     <w:p>
@@ -473,15 +371,139 @@
         </w:numPr>
       </w:pPr>
       <w:r>
-        <w:t xml:space="preserve">Add Identity Configuration to </w:t>
-      </w:r>
-      <w:proofErr w:type="spellStart"/>
-      <w:r>
-        <w:t>ServiceExtensions</w:t>
-      </w:r>
-      <w:proofErr w:type="spellEnd"/>
-      <w:r>
-        <w:t xml:space="preserve"> class</w:t>
+        <w:t>Add Identity Configuration to ServiceExtensions class</w:t>
+      </w:r>
+    </w:p>
+    <w:p>
+      <w:pPr>
+        <w:pStyle w:val="ListParagraph"/>
+        <w:numPr>
+          <w:ilvl w:val="0"/>
+          <w:numId w:val="1"/>
+        </w:numPr>
+      </w:pPr>
+      <w:r>
+        <w:t>Register IdentityConfiguration to the ConfigureServices method in the Startup class</w:t>
+      </w:r>
+    </w:p>
+    <w:p>
+      <w:pPr>
+        <w:pStyle w:val="ListParagraph"/>
+        <w:numPr>
+          <w:ilvl w:val="0"/>
+          <w:numId w:val="1"/>
+        </w:numPr>
+      </w:pPr>
+      <w:r>
+        <w:t>Register Authentication to ConfigureServices method in the Startup class</w:t>
+      </w:r>
+    </w:p>
+    <w:p>
+      <w:pPr>
+        <w:pStyle w:val="ListParagraph"/>
+        <w:numPr>
+          <w:ilvl w:val="0"/>
+          <w:numId w:val="1"/>
+        </w:numPr>
+      </w:pPr>
+      <w:r>
+        <w:t>Add UseAuthentication to the application’s request pipeline</w:t>
+      </w:r>
+    </w:p>
+    <w:p>
+      <w:pPr>
+        <w:pStyle w:val="ListParagraph"/>
+        <w:numPr>
+          <w:ilvl w:val="0"/>
+          <w:numId w:val="1"/>
+        </w:numPr>
+      </w:pPr>
+      <w:r>
+        <w:t>Commit</w:t>
+      </w:r>
+    </w:p>
+    <w:p>
+      <w:pPr>
+        <w:pStyle w:val="ListParagraph"/>
+        <w:numPr>
+          <w:ilvl w:val="0"/>
+          <w:numId w:val="1"/>
+        </w:numPr>
+      </w:pPr>
+      <w:r>
+        <w:t>Create Configuration folder</w:t>
+      </w:r>
+    </w:p>
+    <w:p>
+      <w:pPr>
+        <w:pStyle w:val="ListParagraph"/>
+        <w:numPr>
+          <w:ilvl w:val="0"/>
+          <w:numId w:val="1"/>
+        </w:numPr>
+      </w:pPr>
+      <w:r>
+        <w:t>Add RolesConfiguration class to configuration folder</w:t>
+      </w:r>
+    </w:p>
+    <w:p>
+      <w:pPr>
+        <w:pStyle w:val="ListParagraph"/>
+        <w:numPr>
+          <w:ilvl w:val="0"/>
+          <w:numId w:val="1"/>
+        </w:numPr>
+      </w:pPr>
+      <w:r>
+        <w:t>Apply RolesConfiguration to the ApplicationDbContext’s OnModelCreating method</w:t>
+      </w:r>
+    </w:p>
+    <w:p>
+      <w:pPr>
+        <w:pStyle w:val="ListParagraph"/>
+        <w:numPr>
+          <w:ilvl w:val="0"/>
+          <w:numId w:val="1"/>
+        </w:numPr>
+      </w:pPr>
+      <w:r>
+        <w:t>Migration</w:t>
+      </w:r>
+    </w:p>
+    <w:p>
+      <w:pPr>
+        <w:pStyle w:val="ListParagraph"/>
+        <w:numPr>
+          <w:ilvl w:val="0"/>
+          <w:numId w:val="1"/>
+        </w:numPr>
+      </w:pPr>
+      <w:r>
+        <w:t>Commit</w:t>
+      </w:r>
+    </w:p>
+    <w:p>
+      <w:pPr>
+        <w:pStyle w:val="ListParagraph"/>
+        <w:numPr>
+          <w:ilvl w:val="0"/>
+          <w:numId w:val="1"/>
+        </w:numPr>
+      </w:pPr>
+      <w:r>
+        <w:t>Add JWTSettings to appsettings.json</w:t>
+      </w:r>
+    </w:p>
+    <w:p>
+      <w:pPr>
+        <w:pStyle w:val="ListParagraph"/>
+        <w:numPr>
+          <w:ilvl w:val="0"/>
+          <w:numId w:val="1"/>
+        </w:numPr>
+      </w:pPr>
+      <w:r>
+        <w:t>Create JWT configuration in ServiceExtensions class</w:t>
       </w:r>
     </w:p>
     <w:p>
@@ -495,236 +517,11 @@
       <w:r>
         <w:t xml:space="preserve">Register </w:t>
       </w:r>
-      <w:proofErr w:type="spellStart"/>
-      <w:r>
-        <w:t>IdentityConfiguration</w:t>
-      </w:r>
-      <w:proofErr w:type="spellEnd"/>
-      <w:r>
-        <w:t xml:space="preserve"> to the </w:t>
-      </w:r>
-      <w:proofErr w:type="spellStart"/>
-      <w:r>
-        <w:t>ConfigureServices</w:t>
-      </w:r>
-      <w:proofErr w:type="spellEnd"/>
-      <w:r>
-        <w:t xml:space="preserve"> method in the Startup class</w:t>
-      </w:r>
-    </w:p>
-    <w:p>
-      <w:pPr>
-        <w:pStyle w:val="ListParagraph"/>
-        <w:numPr>
-          <w:ilvl w:val="0"/>
-          <w:numId w:val="1"/>
-        </w:numPr>
-      </w:pPr>
-      <w:r>
-        <w:t xml:space="preserve">Register Authentication to </w:t>
-      </w:r>
-      <w:proofErr w:type="spellStart"/>
-      <w:r>
-        <w:t>ConfigureServices</w:t>
-      </w:r>
-      <w:proofErr w:type="spellEnd"/>
-      <w:r>
-        <w:t xml:space="preserve"> method in the Startup class</w:t>
-      </w:r>
-    </w:p>
-    <w:p>
-      <w:pPr>
-        <w:pStyle w:val="ListParagraph"/>
-        <w:numPr>
-          <w:ilvl w:val="0"/>
-          <w:numId w:val="1"/>
-        </w:numPr>
-      </w:pPr>
-      <w:r>
-        <w:t xml:space="preserve">Add </w:t>
-      </w:r>
-      <w:proofErr w:type="spellStart"/>
-      <w:r>
-        <w:t>UseAuthentication</w:t>
-      </w:r>
-      <w:proofErr w:type="spellEnd"/>
-      <w:r>
-        <w:t xml:space="preserve"> to the application’s request pipeline</w:t>
-      </w:r>
-    </w:p>
-    <w:p>
-      <w:pPr>
-        <w:pStyle w:val="ListParagraph"/>
-        <w:numPr>
-          <w:ilvl w:val="0"/>
-          <w:numId w:val="1"/>
-        </w:numPr>
-      </w:pPr>
-      <w:r>
-        <w:t>Commit</w:t>
-      </w:r>
-    </w:p>
-    <w:p>
-      <w:pPr>
-        <w:pStyle w:val="ListParagraph"/>
-        <w:numPr>
-          <w:ilvl w:val="0"/>
-          <w:numId w:val="1"/>
-        </w:numPr>
-      </w:pPr>
-      <w:r>
-        <w:t>Create Configuration folder</w:t>
-      </w:r>
-    </w:p>
-    <w:p>
-      <w:pPr>
-        <w:pStyle w:val="ListParagraph"/>
-        <w:numPr>
-          <w:ilvl w:val="0"/>
-          <w:numId w:val="1"/>
-        </w:numPr>
-      </w:pPr>
-      <w:r>
-        <w:t xml:space="preserve">Add </w:t>
-      </w:r>
-      <w:proofErr w:type="spellStart"/>
-      <w:r>
-        <w:t>RolesConfiguration</w:t>
-      </w:r>
-      <w:proofErr w:type="spellEnd"/>
-      <w:r>
-        <w:t xml:space="preserve"> class to configuration folder</w:t>
-      </w:r>
-    </w:p>
-    <w:p>
-      <w:pPr>
-        <w:pStyle w:val="ListParagraph"/>
-        <w:numPr>
-          <w:ilvl w:val="0"/>
-          <w:numId w:val="1"/>
-        </w:numPr>
-      </w:pPr>
-      <w:r>
-        <w:t xml:space="preserve">Apply </w:t>
-      </w:r>
-      <w:proofErr w:type="spellStart"/>
-      <w:r>
-        <w:t>RolesConfiguration</w:t>
-      </w:r>
-      <w:proofErr w:type="spellEnd"/>
-      <w:r>
-        <w:t xml:space="preserve"> to the </w:t>
-      </w:r>
-      <w:proofErr w:type="spellStart"/>
-      <w:r>
-        <w:t>ApplicationDbContext’s</w:t>
-      </w:r>
-      <w:proofErr w:type="spellEnd"/>
-      <w:r>
-        <w:t xml:space="preserve"> </w:t>
-      </w:r>
-      <w:proofErr w:type="spellStart"/>
-      <w:r>
-        <w:t>OnModelCreating</w:t>
-      </w:r>
-      <w:proofErr w:type="spellEnd"/>
-      <w:r>
-        <w:t xml:space="preserve"> method</w:t>
-      </w:r>
-    </w:p>
-    <w:p>
-      <w:pPr>
-        <w:pStyle w:val="ListParagraph"/>
-        <w:numPr>
-          <w:ilvl w:val="0"/>
-          <w:numId w:val="1"/>
-        </w:numPr>
-      </w:pPr>
-      <w:r>
-        <w:t>Migration</w:t>
-      </w:r>
-    </w:p>
-    <w:p>
-      <w:pPr>
-        <w:pStyle w:val="ListParagraph"/>
-        <w:numPr>
-          <w:ilvl w:val="0"/>
-          <w:numId w:val="1"/>
-        </w:numPr>
-      </w:pPr>
-      <w:r>
-        <w:t>Commit</w:t>
-      </w:r>
-    </w:p>
-    <w:p>
-      <w:pPr>
-        <w:pStyle w:val="ListParagraph"/>
-        <w:numPr>
-          <w:ilvl w:val="0"/>
-          <w:numId w:val="1"/>
-        </w:numPr>
-      </w:pPr>
-      <w:r>
-        <w:t xml:space="preserve">Add </w:t>
-      </w:r>
-      <w:proofErr w:type="spellStart"/>
-      <w:r>
-        <w:t>JWTSettings</w:t>
-      </w:r>
-      <w:proofErr w:type="spellEnd"/>
-      <w:r>
-        <w:t xml:space="preserve"> to </w:t>
-      </w:r>
-      <w:proofErr w:type="spellStart"/>
-      <w:r>
-        <w:t>appsettings.json</w:t>
-      </w:r>
-      <w:proofErr w:type="spellEnd"/>
-    </w:p>
-    <w:p>
-      <w:pPr>
-        <w:pStyle w:val="ListParagraph"/>
-        <w:numPr>
-          <w:ilvl w:val="0"/>
-          <w:numId w:val="1"/>
-        </w:numPr>
-      </w:pPr>
-      <w:r>
-        <w:t xml:space="preserve">Create JWT configuration in </w:t>
-      </w:r>
-      <w:proofErr w:type="spellStart"/>
-      <w:r>
-        <w:t>ServiceExtensions</w:t>
-      </w:r>
-      <w:proofErr w:type="spellEnd"/>
-      <w:r>
-        <w:t xml:space="preserve"> class</w:t>
-      </w:r>
-    </w:p>
-    <w:p>
-      <w:pPr>
-        <w:pStyle w:val="ListParagraph"/>
-        <w:numPr>
-          <w:ilvl w:val="0"/>
-          <w:numId w:val="1"/>
-        </w:numPr>
-      </w:pPr>
-      <w:r>
-        <w:t xml:space="preserve">Register </w:t>
-      </w:r>
       <w:r>
         <w:t>JWT configuration</w:t>
       </w:r>
       <w:r>
-        <w:t xml:space="preserve"> to </w:t>
-      </w:r>
-      <w:proofErr w:type="spellStart"/>
-      <w:r>
-        <w:t>ConfigureServices</w:t>
-      </w:r>
-      <w:proofErr w:type="spellEnd"/>
-      <w:r>
-        <w:t xml:space="preserve"> method in the Startup class</w:t>
+        <w:t xml:space="preserve"> to ConfigureServices method in the Startup class</w:t>
       </w:r>
     </w:p>
     <w:p>
@@ -739,6 +536,123 @@
         <w:lastRenderedPageBreak/>
         <w:t>Commit</w:t>
       </w:r>
+    </w:p>
+    <w:p>
+      <w:pPr>
+        <w:pStyle w:val="ListParagraph"/>
+        <w:numPr>
+          <w:ilvl w:val="0"/>
+          <w:numId w:val="1"/>
+        </w:numPr>
+      </w:pPr>
+      <w:r>
+        <w:t>Create a folder called DataTransferObjects</w:t>
+      </w:r>
+    </w:p>
+    <w:p>
+      <w:pPr>
+        <w:pStyle w:val="ListParagraph"/>
+        <w:numPr>
+          <w:ilvl w:val="0"/>
+          <w:numId w:val="1"/>
+        </w:numPr>
+      </w:pPr>
+      <w:r>
+        <w:t>Create UserForAuthenticationDto class</w:t>
+      </w:r>
+    </w:p>
+    <w:p>
+      <w:pPr>
+        <w:pStyle w:val="ListParagraph"/>
+        <w:numPr>
+          <w:ilvl w:val="0"/>
+          <w:numId w:val="1"/>
+        </w:numPr>
+      </w:pPr>
+      <w:r>
+        <w:t>Commit</w:t>
+      </w:r>
+    </w:p>
+    <w:p>
+      <w:pPr>
+        <w:pStyle w:val="ListParagraph"/>
+        <w:numPr>
+          <w:ilvl w:val="0"/>
+          <w:numId w:val="1"/>
+        </w:numPr>
+      </w:pPr>
+      <w:r>
+        <w:t>Create a Contracts folder</w:t>
+      </w:r>
+    </w:p>
+    <w:p>
+      <w:pPr>
+        <w:pStyle w:val="ListParagraph"/>
+        <w:numPr>
+          <w:ilvl w:val="0"/>
+          <w:numId w:val="1"/>
+        </w:numPr>
+      </w:pPr>
+      <w:r>
+        <w:t>Create the IAuthenticationManager interface in the Contracts folder</w:t>
+      </w:r>
+    </w:p>
+    <w:p>
+      <w:pPr>
+        <w:pStyle w:val="ListParagraph"/>
+        <w:numPr>
+          <w:ilvl w:val="0"/>
+          <w:numId w:val="1"/>
+        </w:numPr>
+      </w:pPr>
+      <w:r>
+        <w:t>Create a Managers folder</w:t>
+      </w:r>
+    </w:p>
+    <w:p>
+      <w:pPr>
+        <w:pStyle w:val="ListParagraph"/>
+        <w:numPr>
+          <w:ilvl w:val="0"/>
+          <w:numId w:val="1"/>
+        </w:numPr>
+      </w:pPr>
+      <w:r>
+        <w:t>Create the AuthenticationManager class in the Managers folder</w:t>
+      </w:r>
+    </w:p>
+    <w:p>
+      <w:pPr>
+        <w:pStyle w:val="ListParagraph"/>
+        <w:numPr>
+          <w:ilvl w:val="0"/>
+          <w:numId w:val="1"/>
+        </w:numPr>
+      </w:pPr>
+      <w:r>
+        <w:t>Register the AuthenticationManager class as a scoped service in the ConfigureServices method in the Startup class</w:t>
+      </w:r>
+    </w:p>
+    <w:p>
+      <w:pPr>
+        <w:pStyle w:val="ListParagraph"/>
+        <w:numPr>
+          <w:ilvl w:val="0"/>
+          <w:numId w:val="1"/>
+        </w:numPr>
+      </w:pPr>
+      <w:r>
+        <w:t>Commit</w:t>
+      </w:r>
+    </w:p>
+    <w:p>
+      <w:pPr>
+        <w:pStyle w:val="ListParagraph"/>
+        <w:numPr>
+          <w:ilvl w:val="0"/>
+          <w:numId w:val="1"/>
+        </w:numPr>
+      </w:pPr>
     </w:p>
     <w:p/>
     <w:sectPr>

</xml_diff>